<commit_message>
Debugging + Further to documentation.
</commit_message>
<xml_diff>
--- a/Assets/TankWars/_Documentation_/Tank_Wars_Manual.docx
+++ b/Assets/TankWars/_Documentation_/Tank_Wars_Manual.docx
@@ -222,6 +222,9 @@
             </w:tabs>
             <w:rPr>
               <w:noProof/>
+              <w:sz w:val="22"/>
+              <w:szCs w:val="22"/>
+              <w:lang w:eastAsia="en-GB"/>
             </w:rPr>
           </w:pPr>
           <w:r>
@@ -233,7 +236,7 @@
           <w:r>
             <w:fldChar w:fldCharType="separate"/>
           </w:r>
-          <w:hyperlink w:anchor="_Toc50497411" w:history="1">
+          <w:hyperlink w:anchor="_Toc50741313" w:history="1">
             <w:r>
               <w:rPr>
                 <w:rStyle w:val="Hyperlink"/>
@@ -260,7 +263,7 @@
                 <w:noProof/>
                 <w:webHidden/>
               </w:rPr>
-              <w:instrText xml:space="preserve"> PAGEREF _Toc50497411 \h </w:instrText>
+              <w:instrText xml:space="preserve"> PAGEREF _Toc50741313 \h </w:instrText>
             </w:r>
             <w:r>
               <w:rPr>
@@ -281,6 +284,716 @@
                 <w:webHidden/>
               </w:rPr>
               <w:t>3</w:t>
+            </w:r>
+            <w:r>
+              <w:rPr>
+                <w:noProof/>
+                <w:webHidden/>
+              </w:rPr>
+              <w:fldChar w:fldCharType="end"/>
+            </w:r>
+          </w:hyperlink>
+        </w:p>
+        <w:p>
+          <w:pPr>
+            <w:pStyle w:val="TOC1"/>
+            <w:tabs>
+              <w:tab w:val="right" w:leader="dot" w:pos="9016"/>
+            </w:tabs>
+            <w:rPr>
+              <w:noProof/>
+              <w:sz w:val="22"/>
+              <w:szCs w:val="22"/>
+              <w:lang w:eastAsia="en-GB"/>
+            </w:rPr>
+          </w:pPr>
+          <w:hyperlink w:anchor="_Toc50741314" w:history="1">
+            <w:r>
+              <w:rPr>
+                <w:rStyle w:val="Hyperlink"/>
+                <w:noProof/>
+              </w:rPr>
+              <w:t>Quick Setup</w:t>
+            </w:r>
+            <w:r>
+              <w:rPr>
+                <w:noProof/>
+                <w:webHidden/>
+              </w:rPr>
+              <w:tab/>
+            </w:r>
+            <w:r>
+              <w:rPr>
+                <w:noProof/>
+                <w:webHidden/>
+              </w:rPr>
+              <w:fldChar w:fldCharType="begin"/>
+            </w:r>
+            <w:r>
+              <w:rPr>
+                <w:noProof/>
+                <w:webHidden/>
+              </w:rPr>
+              <w:instrText xml:space="preserve"> PAGEREF _Toc50741314 \h </w:instrText>
+            </w:r>
+            <w:r>
+              <w:rPr>
+                <w:noProof/>
+                <w:webHidden/>
+              </w:rPr>
+            </w:r>
+            <w:r>
+              <w:rPr>
+                <w:noProof/>
+                <w:webHidden/>
+              </w:rPr>
+              <w:fldChar w:fldCharType="separate"/>
+            </w:r>
+            <w:r>
+              <w:rPr>
+                <w:noProof/>
+                <w:webHidden/>
+              </w:rPr>
+              <w:t>4</w:t>
+            </w:r>
+            <w:r>
+              <w:rPr>
+                <w:noProof/>
+                <w:webHidden/>
+              </w:rPr>
+              <w:fldChar w:fldCharType="end"/>
+            </w:r>
+          </w:hyperlink>
+        </w:p>
+        <w:p>
+          <w:pPr>
+            <w:pStyle w:val="TOC2"/>
+            <w:tabs>
+              <w:tab w:val="right" w:leader="dot" w:pos="9016"/>
+            </w:tabs>
+            <w:rPr>
+              <w:noProof/>
+              <w:sz w:val="22"/>
+              <w:szCs w:val="22"/>
+              <w:lang w:eastAsia="en-GB"/>
+            </w:rPr>
+          </w:pPr>
+          <w:hyperlink w:anchor="_Toc50741315" w:history="1">
+            <w:r>
+              <w:rPr>
+                <w:rStyle w:val="Hyperlink"/>
+                <w:noProof/>
+              </w:rPr>
+              <w:t>Step 1 - Adding the Tank</w:t>
+            </w:r>
+            <w:r>
+              <w:rPr>
+                <w:noProof/>
+                <w:webHidden/>
+              </w:rPr>
+              <w:tab/>
+            </w:r>
+            <w:r>
+              <w:rPr>
+                <w:noProof/>
+                <w:webHidden/>
+              </w:rPr>
+              <w:fldChar w:fldCharType="begin"/>
+            </w:r>
+            <w:r>
+              <w:rPr>
+                <w:noProof/>
+                <w:webHidden/>
+              </w:rPr>
+              <w:instrText xml:space="preserve"> PAGEREF _Toc50741315 \h </w:instrText>
+            </w:r>
+            <w:r>
+              <w:rPr>
+                <w:noProof/>
+                <w:webHidden/>
+              </w:rPr>
+            </w:r>
+            <w:r>
+              <w:rPr>
+                <w:noProof/>
+                <w:webHidden/>
+              </w:rPr>
+              <w:fldChar w:fldCharType="separate"/>
+            </w:r>
+            <w:r>
+              <w:rPr>
+                <w:noProof/>
+                <w:webHidden/>
+              </w:rPr>
+              <w:t>4</w:t>
+            </w:r>
+            <w:r>
+              <w:rPr>
+                <w:noProof/>
+                <w:webHidden/>
+              </w:rPr>
+              <w:fldChar w:fldCharType="end"/>
+            </w:r>
+          </w:hyperlink>
+        </w:p>
+        <w:p>
+          <w:pPr>
+            <w:pStyle w:val="TOC2"/>
+            <w:tabs>
+              <w:tab w:val="right" w:leader="dot" w:pos="9016"/>
+            </w:tabs>
+            <w:rPr>
+              <w:noProof/>
+              <w:sz w:val="22"/>
+              <w:szCs w:val="22"/>
+              <w:lang w:eastAsia="en-GB"/>
+            </w:rPr>
+          </w:pPr>
+          <w:hyperlink w:anchor="_Toc50741316" w:history="1">
+            <w:r>
+              <w:rPr>
+                <w:rStyle w:val="Hyperlink"/>
+                <w:noProof/>
+              </w:rPr>
+              <w:t>Step 2 - Setting the Sorting layer</w:t>
+            </w:r>
+            <w:r>
+              <w:rPr>
+                <w:noProof/>
+                <w:webHidden/>
+              </w:rPr>
+              <w:tab/>
+            </w:r>
+            <w:r>
+              <w:rPr>
+                <w:noProof/>
+                <w:webHidden/>
+              </w:rPr>
+              <w:fldChar w:fldCharType="begin"/>
+            </w:r>
+            <w:r>
+              <w:rPr>
+                <w:noProof/>
+                <w:webHidden/>
+              </w:rPr>
+              <w:instrText xml:space="preserve"> PAGEREF _Toc50741316 \h </w:instrText>
+            </w:r>
+            <w:r>
+              <w:rPr>
+                <w:noProof/>
+                <w:webHidden/>
+              </w:rPr>
+            </w:r>
+            <w:r>
+              <w:rPr>
+                <w:noProof/>
+                <w:webHidden/>
+              </w:rPr>
+              <w:fldChar w:fldCharType="separate"/>
+            </w:r>
+            <w:r>
+              <w:rPr>
+                <w:noProof/>
+                <w:webHidden/>
+              </w:rPr>
+              <w:t>4</w:t>
+            </w:r>
+            <w:r>
+              <w:rPr>
+                <w:noProof/>
+                <w:webHidden/>
+              </w:rPr>
+              <w:fldChar w:fldCharType="end"/>
+            </w:r>
+          </w:hyperlink>
+        </w:p>
+        <w:p>
+          <w:pPr>
+            <w:pStyle w:val="TOC2"/>
+            <w:tabs>
+              <w:tab w:val="right" w:leader="dot" w:pos="9016"/>
+            </w:tabs>
+            <w:rPr>
+              <w:noProof/>
+              <w:sz w:val="22"/>
+              <w:szCs w:val="22"/>
+              <w:lang w:eastAsia="en-GB"/>
+            </w:rPr>
+          </w:pPr>
+          <w:hyperlink w:anchor="_Toc50741317" w:history="1">
+            <w:r>
+              <w:rPr>
+                <w:rStyle w:val="Hyperlink"/>
+                <w:noProof/>
+              </w:rPr>
+              <w:t>Step 3 - Object configuration</w:t>
+            </w:r>
+            <w:r>
+              <w:rPr>
+                <w:noProof/>
+                <w:webHidden/>
+              </w:rPr>
+              <w:tab/>
+            </w:r>
+            <w:r>
+              <w:rPr>
+                <w:noProof/>
+                <w:webHidden/>
+              </w:rPr>
+              <w:fldChar w:fldCharType="begin"/>
+            </w:r>
+            <w:r>
+              <w:rPr>
+                <w:noProof/>
+                <w:webHidden/>
+              </w:rPr>
+              <w:instrText xml:space="preserve"> PAGEREF _Toc50741317 \h </w:instrText>
+            </w:r>
+            <w:r>
+              <w:rPr>
+                <w:noProof/>
+                <w:webHidden/>
+              </w:rPr>
+            </w:r>
+            <w:r>
+              <w:rPr>
+                <w:noProof/>
+                <w:webHidden/>
+              </w:rPr>
+              <w:fldChar w:fldCharType="separate"/>
+            </w:r>
+            <w:r>
+              <w:rPr>
+                <w:noProof/>
+                <w:webHidden/>
+              </w:rPr>
+              <w:t>5</w:t>
+            </w:r>
+            <w:r>
+              <w:rPr>
+                <w:noProof/>
+                <w:webHidden/>
+              </w:rPr>
+              <w:fldChar w:fldCharType="end"/>
+            </w:r>
+          </w:hyperlink>
+        </w:p>
+        <w:p>
+          <w:pPr>
+            <w:pStyle w:val="TOC2"/>
+            <w:tabs>
+              <w:tab w:val="right" w:leader="dot" w:pos="9016"/>
+            </w:tabs>
+            <w:rPr>
+              <w:noProof/>
+              <w:sz w:val="22"/>
+              <w:szCs w:val="22"/>
+              <w:lang w:eastAsia="en-GB"/>
+            </w:rPr>
+          </w:pPr>
+          <w:hyperlink w:anchor="_Toc50741318" w:history="1">
+            <w:r>
+              <w:rPr>
+                <w:rStyle w:val="Hyperlink"/>
+                <w:noProof/>
+              </w:rPr>
+              <w:t>Step 4 - Accessories</w:t>
+            </w:r>
+            <w:r>
+              <w:rPr>
+                <w:noProof/>
+                <w:webHidden/>
+              </w:rPr>
+              <w:tab/>
+            </w:r>
+            <w:r>
+              <w:rPr>
+                <w:noProof/>
+                <w:webHidden/>
+              </w:rPr>
+              <w:fldChar w:fldCharType="begin"/>
+            </w:r>
+            <w:r>
+              <w:rPr>
+                <w:noProof/>
+                <w:webHidden/>
+              </w:rPr>
+              <w:instrText xml:space="preserve"> PAGEREF _Toc50741318 \h </w:instrText>
+            </w:r>
+            <w:r>
+              <w:rPr>
+                <w:noProof/>
+                <w:webHidden/>
+              </w:rPr>
+            </w:r>
+            <w:r>
+              <w:rPr>
+                <w:noProof/>
+                <w:webHidden/>
+              </w:rPr>
+              <w:fldChar w:fldCharType="separate"/>
+            </w:r>
+            <w:r>
+              <w:rPr>
+                <w:noProof/>
+                <w:webHidden/>
+              </w:rPr>
+              <w:t>6</w:t>
+            </w:r>
+            <w:r>
+              <w:rPr>
+                <w:noProof/>
+                <w:webHidden/>
+              </w:rPr>
+              <w:fldChar w:fldCharType="end"/>
+            </w:r>
+          </w:hyperlink>
+        </w:p>
+        <w:p>
+          <w:pPr>
+            <w:pStyle w:val="TOC2"/>
+            <w:tabs>
+              <w:tab w:val="right" w:leader="dot" w:pos="9016"/>
+            </w:tabs>
+            <w:rPr>
+              <w:noProof/>
+              <w:sz w:val="22"/>
+              <w:szCs w:val="22"/>
+              <w:lang w:eastAsia="en-GB"/>
+            </w:rPr>
+          </w:pPr>
+          <w:hyperlink w:anchor="_Toc50741319" w:history="1">
+            <w:r>
+              <w:rPr>
+                <w:rStyle w:val="Hyperlink"/>
+                <w:noProof/>
+              </w:rPr>
+              <w:t>Step 5 - Movement</w:t>
+            </w:r>
+            <w:r>
+              <w:rPr>
+                <w:noProof/>
+                <w:webHidden/>
+              </w:rPr>
+              <w:tab/>
+            </w:r>
+            <w:r>
+              <w:rPr>
+                <w:noProof/>
+                <w:webHidden/>
+              </w:rPr>
+              <w:fldChar w:fldCharType="begin"/>
+            </w:r>
+            <w:r>
+              <w:rPr>
+                <w:noProof/>
+                <w:webHidden/>
+              </w:rPr>
+              <w:instrText xml:space="preserve"> PAGEREF _Toc50741319 \h </w:instrText>
+            </w:r>
+            <w:r>
+              <w:rPr>
+                <w:noProof/>
+                <w:webHidden/>
+              </w:rPr>
+            </w:r>
+            <w:r>
+              <w:rPr>
+                <w:noProof/>
+                <w:webHidden/>
+              </w:rPr>
+              <w:fldChar w:fldCharType="separate"/>
+            </w:r>
+            <w:r>
+              <w:rPr>
+                <w:noProof/>
+                <w:webHidden/>
+              </w:rPr>
+              <w:t>7</w:t>
+            </w:r>
+            <w:r>
+              <w:rPr>
+                <w:noProof/>
+                <w:webHidden/>
+              </w:rPr>
+              <w:fldChar w:fldCharType="end"/>
+            </w:r>
+          </w:hyperlink>
+        </w:p>
+        <w:p>
+          <w:pPr>
+            <w:pStyle w:val="TOC1"/>
+            <w:tabs>
+              <w:tab w:val="right" w:leader="dot" w:pos="9016"/>
+            </w:tabs>
+            <w:rPr>
+              <w:noProof/>
+              <w:sz w:val="22"/>
+              <w:szCs w:val="22"/>
+              <w:lang w:eastAsia="en-GB"/>
+            </w:rPr>
+          </w:pPr>
+          <w:hyperlink w:anchor="_Toc50741320" w:history="1">
+            <w:r>
+              <w:rPr>
+                <w:rStyle w:val="Hyperlink"/>
+                <w:noProof/>
+              </w:rPr>
+              <w:t>Tank Builder Component</w:t>
+            </w:r>
+            <w:r>
+              <w:rPr>
+                <w:noProof/>
+                <w:webHidden/>
+              </w:rPr>
+              <w:tab/>
+            </w:r>
+            <w:r>
+              <w:rPr>
+                <w:noProof/>
+                <w:webHidden/>
+              </w:rPr>
+              <w:fldChar w:fldCharType="begin"/>
+            </w:r>
+            <w:r>
+              <w:rPr>
+                <w:noProof/>
+                <w:webHidden/>
+              </w:rPr>
+              <w:instrText xml:space="preserve"> PAGEREF _Toc50741320 \h </w:instrText>
+            </w:r>
+            <w:r>
+              <w:rPr>
+                <w:noProof/>
+                <w:webHidden/>
+              </w:rPr>
+            </w:r>
+            <w:r>
+              <w:rPr>
+                <w:noProof/>
+                <w:webHidden/>
+              </w:rPr>
+              <w:fldChar w:fldCharType="separate"/>
+            </w:r>
+            <w:r>
+              <w:rPr>
+                <w:noProof/>
+                <w:webHidden/>
+              </w:rPr>
+              <w:t>8</w:t>
+            </w:r>
+            <w:r>
+              <w:rPr>
+                <w:noProof/>
+                <w:webHidden/>
+              </w:rPr>
+              <w:fldChar w:fldCharType="end"/>
+            </w:r>
+          </w:hyperlink>
+        </w:p>
+        <w:p>
+          <w:pPr>
+            <w:pStyle w:val="TOC1"/>
+            <w:tabs>
+              <w:tab w:val="right" w:leader="dot" w:pos="9016"/>
+            </w:tabs>
+            <w:rPr>
+              <w:noProof/>
+              <w:sz w:val="22"/>
+              <w:szCs w:val="22"/>
+              <w:lang w:eastAsia="en-GB"/>
+            </w:rPr>
+          </w:pPr>
+          <w:hyperlink w:anchor="_Toc50741321" w:history="1">
+            <w:r>
+              <w:rPr>
+                <w:rStyle w:val="Hyperlink"/>
+                <w:noProof/>
+              </w:rPr>
+              <w:t>Demo</w:t>
+            </w:r>
+            <w:r>
+              <w:rPr>
+                <w:noProof/>
+                <w:webHidden/>
+              </w:rPr>
+              <w:tab/>
+            </w:r>
+            <w:r>
+              <w:rPr>
+                <w:noProof/>
+                <w:webHidden/>
+              </w:rPr>
+              <w:fldChar w:fldCharType="begin"/>
+            </w:r>
+            <w:r>
+              <w:rPr>
+                <w:noProof/>
+                <w:webHidden/>
+              </w:rPr>
+              <w:instrText xml:space="preserve"> PAGEREF _Toc50741321 \h </w:instrText>
+            </w:r>
+            <w:r>
+              <w:rPr>
+                <w:noProof/>
+                <w:webHidden/>
+              </w:rPr>
+            </w:r>
+            <w:r>
+              <w:rPr>
+                <w:noProof/>
+                <w:webHidden/>
+              </w:rPr>
+              <w:fldChar w:fldCharType="separate"/>
+            </w:r>
+            <w:r>
+              <w:rPr>
+                <w:noProof/>
+                <w:webHidden/>
+              </w:rPr>
+              <w:t>9</w:t>
+            </w:r>
+            <w:r>
+              <w:rPr>
+                <w:noProof/>
+                <w:webHidden/>
+              </w:rPr>
+              <w:fldChar w:fldCharType="end"/>
+            </w:r>
+          </w:hyperlink>
+        </w:p>
+        <w:p>
+          <w:pPr>
+            <w:pStyle w:val="TOC1"/>
+            <w:tabs>
+              <w:tab w:val="right" w:leader="dot" w:pos="9016"/>
+            </w:tabs>
+            <w:rPr>
+              <w:noProof/>
+              <w:sz w:val="22"/>
+              <w:szCs w:val="22"/>
+              <w:lang w:eastAsia="en-GB"/>
+            </w:rPr>
+          </w:pPr>
+          <w:hyperlink w:anchor="_Toc50741322" w:history="1">
+            <w:r>
+              <w:rPr>
+                <w:rStyle w:val="Hyperlink"/>
+                <w:noProof/>
+              </w:rPr>
+              <w:t>Video Tutorials</w:t>
+            </w:r>
+            <w:r>
+              <w:rPr>
+                <w:noProof/>
+                <w:webHidden/>
+              </w:rPr>
+              <w:tab/>
+            </w:r>
+            <w:r>
+              <w:rPr>
+                <w:noProof/>
+                <w:webHidden/>
+              </w:rPr>
+              <w:fldChar w:fldCharType="begin"/>
+            </w:r>
+            <w:r>
+              <w:rPr>
+                <w:noProof/>
+                <w:webHidden/>
+              </w:rPr>
+              <w:instrText xml:space="preserve"> PAGEREF _Toc50741322 \h </w:instrText>
+            </w:r>
+            <w:r>
+              <w:rPr>
+                <w:noProof/>
+                <w:webHidden/>
+              </w:rPr>
+            </w:r>
+            <w:r>
+              <w:rPr>
+                <w:noProof/>
+                <w:webHidden/>
+              </w:rPr>
+              <w:fldChar w:fldCharType="separate"/>
+            </w:r>
+            <w:r>
+              <w:rPr>
+                <w:noProof/>
+                <w:webHidden/>
+              </w:rPr>
+              <w:t>9</w:t>
+            </w:r>
+            <w:r>
+              <w:rPr>
+                <w:noProof/>
+                <w:webHidden/>
+              </w:rPr>
+              <w:fldChar w:fldCharType="end"/>
+            </w:r>
+          </w:hyperlink>
+        </w:p>
+        <w:p>
+          <w:pPr>
+            <w:pStyle w:val="TOC1"/>
+            <w:tabs>
+              <w:tab w:val="right" w:leader="dot" w:pos="9016"/>
+            </w:tabs>
+            <w:rPr>
+              <w:noProof/>
+              <w:sz w:val="22"/>
+              <w:szCs w:val="22"/>
+              <w:lang w:eastAsia="en-GB"/>
+            </w:rPr>
+          </w:pPr>
+          <w:hyperlink w:anchor="_Toc50741323" w:history="1">
+            <w:r>
+              <w:rPr>
+                <w:rStyle w:val="Hyperlink"/>
+                <w:noProof/>
+              </w:rPr>
+              <w:t>Contact</w:t>
+            </w:r>
+            <w:r>
+              <w:rPr>
+                <w:noProof/>
+                <w:webHidden/>
+              </w:rPr>
+              <w:tab/>
+            </w:r>
+            <w:r>
+              <w:rPr>
+                <w:noProof/>
+                <w:webHidden/>
+              </w:rPr>
+              <w:fldChar w:fldCharType="begin"/>
+            </w:r>
+            <w:r>
+              <w:rPr>
+                <w:noProof/>
+                <w:webHidden/>
+              </w:rPr>
+              <w:instrText xml:space="preserve"> PAGEREF _Toc50741323 \h </w:instrText>
+            </w:r>
+            <w:r>
+              <w:rPr>
+                <w:noProof/>
+                <w:webHidden/>
+              </w:rPr>
+            </w:r>
+            <w:r>
+              <w:rPr>
+                <w:noProof/>
+                <w:webHidden/>
+              </w:rPr>
+              <w:fldChar w:fldCharType="separate"/>
+            </w:r>
+            <w:r>
+              <w:rPr>
+                <w:noProof/>
+                <w:webHidden/>
+              </w:rPr>
+              <w:t>9</w:t>
             </w:r>
             <w:r>
               <w:rPr>
@@ -314,7 +1027,7 @@
       <w:pPr>
         <w:pStyle w:val="Heading1"/>
       </w:pPr>
-      <w:bookmarkStart w:id="0" w:name="_Toc50497411"/>
+      <w:bookmarkStart w:id="0" w:name="_Toc50741313"/>
       <w:r>
         <w:lastRenderedPageBreak/>
         <w:t>Introduction</w:t>
@@ -365,10 +1078,12 @@
       <w:pPr>
         <w:pStyle w:val="Heading1"/>
       </w:pPr>
+      <w:bookmarkStart w:id="1" w:name="_Toc50741314"/>
       <w:r>
         <w:lastRenderedPageBreak/>
         <w:t>Quick Setup</w:t>
       </w:r>
+      <w:bookmarkEnd w:id="1"/>
     </w:p>
     <w:p>
       <w:r>
@@ -379,12 +1094,14 @@
       <w:pPr>
         <w:pStyle w:val="Heading2"/>
       </w:pPr>
+      <w:bookmarkStart w:id="2" w:name="_Toc50741315"/>
       <w:r>
         <w:t>Step 1</w:t>
       </w:r>
       <w:r>
         <w:t xml:space="preserve"> - Adding the Tank</w:t>
       </w:r>
+      <w:bookmarkEnd w:id="2"/>
     </w:p>
     <w:tbl>
       <w:tblPr>
@@ -393,8 +1110,8 @@
         <w:tblLook w:val="04A0" w:firstRow="1" w:lastRow="0" w:firstColumn="1" w:lastColumn="0" w:noHBand="0" w:noVBand="1"/>
       </w:tblPr>
       <w:tblGrid>
-        <w:gridCol w:w="4490"/>
-        <w:gridCol w:w="4536"/>
+        <w:gridCol w:w="4508"/>
+        <w:gridCol w:w="4508"/>
       </w:tblGrid>
       <w:tr>
         <w:tc>
@@ -451,10 +1168,13 @@
               <w:jc w:val="center"/>
             </w:pPr>
             <w:r>
+              <w:rPr>
+                <w:noProof/>
+              </w:rPr>
               <w:drawing>
-                <wp:inline distT="0" distB="0" distL="0" distR="0" wp14:anchorId="1FF0333F" wp14:editId="401E9709">
-                  <wp:extent cx="2737757" cy="4090560"/>
-                  <wp:effectExtent l="0" t="0" r="5715" b="5715"/>
+                <wp:inline distT="0" distB="0" distL="0" distR="0" wp14:anchorId="1FF0333F" wp14:editId="1A213560">
+                  <wp:extent cx="2322000" cy="3469366"/>
+                  <wp:effectExtent l="0" t="0" r="2540" b="0"/>
                   <wp:docPr id="3" name="Picture 3"/>
                   <wp:cNvGraphicFramePr>
                     <a:graphicFrameLocks xmlns:a="http://schemas.openxmlformats.org/drawingml/2006/main" noChangeAspect="1"/>
@@ -475,7 +1195,7 @@
                         <pic:spPr>
                           <a:xfrm>
                             <a:off x="0" y="0"/>
-                            <a:ext cx="2806973" cy="4193978"/>
+                            <a:ext cx="2322000" cy="3469366"/>
                           </a:xfrm>
                           <a:prstGeom prst="rect">
                             <a:avLst/>
@@ -496,9 +1216,11 @@
       <w:pPr>
         <w:pStyle w:val="Heading2"/>
       </w:pPr>
+      <w:bookmarkStart w:id="3" w:name="_Toc50741316"/>
       <w:r>
         <w:t>Step 2 - Setting the Sorting layer</w:t>
       </w:r>
+      <w:bookmarkEnd w:id="3"/>
     </w:p>
     <w:tbl>
       <w:tblPr>
@@ -532,7 +1254,13 @@
               <w:t>With the gizmos enabled, a new tank will have appeared with the name “New Tank”. If the tank is not visible and only the outline</w:t>
             </w:r>
             <w:r>
-              <w:t xml:space="preserve"> (polygon collider)</w:t>
+              <w:t xml:space="preserve"> (polygon collider</w:t>
+            </w:r>
+            <w:r>
+              <w:t xml:space="preserve"> gizmo</w:t>
+            </w:r>
+            <w:r>
+              <w:t>)</w:t>
             </w:r>
             <w:r>
               <w:t xml:space="preserve"> is seen as shown in </w:t>
@@ -571,9 +1299,9 @@
                 <w:noProof/>
               </w:rPr>
               <w:drawing>
-                <wp:inline distT="0" distB="0" distL="0" distR="0" wp14:anchorId="2E3424D6" wp14:editId="4CBE5BA1">
-                  <wp:extent cx="1539592" cy="1902375"/>
-                  <wp:effectExtent l="0" t="0" r="3810" b="3175"/>
+                <wp:inline distT="0" distB="0" distL="0" distR="0" wp14:anchorId="2E3424D6" wp14:editId="269605CA">
+                  <wp:extent cx="1819226" cy="2247900"/>
+                  <wp:effectExtent l="0" t="0" r="0" b="0"/>
                   <wp:docPr id="4" name="Picture 4"/>
                   <wp:cNvGraphicFramePr>
                     <a:graphicFrameLocks xmlns:a="http://schemas.openxmlformats.org/drawingml/2006/main" noChangeAspect="1"/>
@@ -593,7 +1321,7 @@
                         <pic:spPr bwMode="auto">
                           <a:xfrm>
                             <a:off x="0" y="0"/>
-                            <a:ext cx="1632448" cy="2017111"/>
+                            <a:ext cx="1841888" cy="2275902"/>
                           </a:xfrm>
                           <a:prstGeom prst="rect">
                             <a:avLst/>
@@ -687,7 +1415,7 @@
                 <w:noProof/>
               </w:rPr>
               <w:drawing>
-                <wp:inline distT="0" distB="0" distL="0" distR="0" wp14:anchorId="410C7054" wp14:editId="609CC22E">
+                <wp:inline distT="0" distB="0" distL="0" distR="0" wp14:anchorId="410C7054" wp14:editId="043ECF93">
                   <wp:extent cx="2924285" cy="4131128"/>
                   <wp:effectExtent l="0" t="0" r="0" b="3175"/>
                   <wp:docPr id="7" name="Picture 7"/>
@@ -710,7 +1438,7 @@
                         <pic:spPr>
                           <a:xfrm>
                             <a:off x="0" y="0"/>
-                            <a:ext cx="2964785" cy="4188343"/>
+                            <a:ext cx="2924285" cy="4131128"/>
                           </a:xfrm>
                           <a:prstGeom prst="rect">
                             <a:avLst/>
@@ -731,9 +1459,20 @@
       <w:pPr>
         <w:pStyle w:val="Heading2"/>
       </w:pPr>
-      <w:r>
-        <w:t xml:space="preserve">Step 3  </w:t>
-      </w:r>
+      <w:bookmarkStart w:id="4" w:name="_Toc50741317"/>
+      <w:r>
+        <w:t>Step 3</w:t>
+      </w:r>
+      <w:r>
+        <w:t xml:space="preserve"> -</w:t>
+      </w:r>
+      <w:r>
+        <w:t xml:space="preserve"> </w:t>
+      </w:r>
+      <w:r>
+        <w:t>Object configuration</w:t>
+      </w:r>
+      <w:bookmarkEnd w:id="4"/>
     </w:p>
     <w:tbl>
       <w:tblPr>
@@ -764,7 +1503,25 @@
               <w:jc w:val="center"/>
             </w:pPr>
             <w:r>
-              <w:t xml:space="preserve">A hull and cannon will already have been added and will now seen along with the outline (polygon collider). To configure </w:t>
+              <w:t xml:space="preserve">A hull and cannon will already have been added and </w:t>
+            </w:r>
+            <w:r>
+              <w:t>can</w:t>
+            </w:r>
+            <w:r>
+              <w:t xml:space="preserve"> now </w:t>
+            </w:r>
+            <w:r>
+              <w:t xml:space="preserve">be </w:t>
+            </w:r>
+            <w:r>
+              <w:t>seen along with the polygon collider</w:t>
+            </w:r>
+            <w:r>
+              <w:t xml:space="preserve"> gizmo</w:t>
+            </w:r>
+            <w:r>
+              <w:t xml:space="preserve">. To configure </w:t>
             </w:r>
             <w:r>
               <w:t>these two objects</w:t>
@@ -1010,12 +1767,7 @@
         <w:t>Each element will come with its own set of options</w:t>
       </w:r>
       <w:r>
-        <w:t>, below is a</w:t>
-      </w:r>
-      <w:bookmarkStart w:id="1" w:name="_GoBack"/>
-      <w:bookmarkEnd w:id="1"/>
-      <w:r>
-        <w:t>n example of the cannon object</w:t>
+        <w:t>, below is an example of the cannon object</w:t>
       </w:r>
       <w:r>
         <w:t>:</w:t>
@@ -1101,6 +1853,749 @@
     <w:p/>
     <w:p/>
     <w:p/>
+    <w:p>
+      <w:pPr>
+        <w:pStyle w:val="Heading2"/>
+      </w:pPr>
+      <w:bookmarkStart w:id="5" w:name="_Toc50741318"/>
+      <w:r>
+        <w:lastRenderedPageBreak/>
+        <w:t>Step 4</w:t>
+      </w:r>
+      <w:r>
+        <w:t xml:space="preserve"> - Accessories</w:t>
+      </w:r>
+      <w:bookmarkEnd w:id="5"/>
+    </w:p>
+    <w:p>
+      <w:r>
+        <w:t>With the base tank now coloured, accessories can be added:</w:t>
+      </w:r>
+    </w:p>
+    <w:tbl>
+      <w:tblPr>
+        <w:tblStyle w:val="TableGrid"/>
+        <w:tblW w:w="0" w:type="auto"/>
+        <w:tblBorders>
+          <w:top w:val="none" w:sz="0" w:space="0" w:color="auto"/>
+          <w:left w:val="none" w:sz="0" w:space="0" w:color="auto"/>
+          <w:bottom w:val="none" w:sz="0" w:space="0" w:color="auto"/>
+          <w:right w:val="none" w:sz="0" w:space="0" w:color="auto"/>
+          <w:insideH w:val="none" w:sz="0" w:space="0" w:color="auto"/>
+          <w:insideV w:val="none" w:sz="0" w:space="0" w:color="auto"/>
+        </w:tblBorders>
+        <w:tblLook w:val="04A0" w:firstRow="1" w:lastRow="0" w:firstColumn="1" w:lastColumn="0" w:noHBand="0" w:noVBand="1"/>
+      </w:tblPr>
+      <w:tblGrid>
+        <w:gridCol w:w="4508"/>
+        <w:gridCol w:w="4508"/>
+      </w:tblGrid>
+      <w:tr>
+        <w:tc>
+          <w:tcPr>
+            <w:tcW w:w="4508" w:type="dxa"/>
+            <w:vAlign w:val="center"/>
+          </w:tcPr>
+          <w:p>
+            <w:pPr>
+              <w:jc w:val="center"/>
+            </w:pPr>
+            <w:r>
+              <w:t xml:space="preserve">In the </w:t>
+            </w:r>
+            <w:r>
+              <w:rPr>
+                <w:b/>
+                <w:bCs/>
+              </w:rPr>
+              <w:t>resources folder</w:t>
+            </w:r>
+            <w:r>
+              <w:t xml:space="preserve"> within the </w:t>
+            </w:r>
+            <w:r>
+              <w:rPr>
+                <w:b/>
+                <w:bCs/>
+              </w:rPr>
+              <w:t>project tab</w:t>
+            </w:r>
+            <w:r>
+              <w:t>, go to the following directory:</w:t>
+            </w:r>
+          </w:p>
+          <w:p>
+            <w:pPr>
+              <w:jc w:val="center"/>
+            </w:pPr>
+          </w:p>
+          <w:p>
+            <w:pPr>
+              <w:jc w:val="center"/>
+            </w:pPr>
+            <w:r>
+              <w:t xml:space="preserve"> </w:t>
+            </w:r>
+            <w:r>
+              <w:rPr>
+                <w:highlight w:val="yellow"/>
+              </w:rPr>
+              <w:t>“R</w:t>
+            </w:r>
+            <w:r>
+              <w:rPr>
+                <w:highlight w:val="yellow"/>
+              </w:rPr>
+              <w:t>esources\</w:t>
+            </w:r>
+            <w:proofErr w:type="spellStart"/>
+            <w:r>
+              <w:rPr>
+                <w:highlight w:val="yellow"/>
+              </w:rPr>
+              <w:t>TankWars</w:t>
+            </w:r>
+            <w:proofErr w:type="spellEnd"/>
+            <w:r>
+              <w:rPr>
+                <w:highlight w:val="yellow"/>
+              </w:rPr>
+              <w:t>\Sprites</w:t>
+            </w:r>
+            <w:r>
+              <w:rPr>
+                <w:highlight w:val="yellow"/>
+              </w:rPr>
+              <w:t>”</w:t>
+            </w:r>
+          </w:p>
+          <w:p>
+            <w:pPr>
+              <w:jc w:val="center"/>
+            </w:pPr>
+          </w:p>
+          <w:p>
+            <w:pPr>
+              <w:jc w:val="center"/>
+            </w:pPr>
+            <w:r>
+              <w:t xml:space="preserve">Within this folder all </w:t>
+            </w:r>
+            <w:r>
+              <w:t>a</w:t>
+            </w:r>
+            <w:r>
+              <w:t>ccessory categories that c</w:t>
+            </w:r>
+            <w:r>
+              <w:t>a</w:t>
+            </w:r>
+            <w:r>
+              <w:t>me with this asset</w:t>
+            </w:r>
+            <w:r>
+              <w:t xml:space="preserve"> can be found</w:t>
+            </w:r>
+            <w:r>
+              <w:t xml:space="preserve">. Many more categories can </w:t>
+            </w:r>
+            <w:r>
+              <w:t xml:space="preserve">also </w:t>
+            </w:r>
+            <w:r>
+              <w:t xml:space="preserve">be added </w:t>
+            </w:r>
+            <w:r>
+              <w:t>by creating a new folder in that same directory and placing any number of Unity supported images inside. If a category is going to contain only one image, then the creation of a folder is not necessary.</w:t>
+            </w:r>
+          </w:p>
+        </w:tc>
+        <w:tc>
+          <w:tcPr>
+            <w:tcW w:w="4508" w:type="dxa"/>
+            <w:vAlign w:val="center"/>
+          </w:tcPr>
+          <w:p>
+            <w:pPr>
+              <w:jc w:val="center"/>
+            </w:pPr>
+            <w:r>
+              <w:rPr>
+                <w:noProof/>
+              </w:rPr>
+              <w:drawing>
+                <wp:inline distT="0" distB="0" distL="0" distR="0" wp14:anchorId="6EB10CB3" wp14:editId="6482F165">
+                  <wp:extent cx="1753274" cy="2438400"/>
+                  <wp:effectExtent l="0" t="0" r="0" b="0"/>
+                  <wp:docPr id="5" name="Picture 5"/>
+                  <wp:cNvGraphicFramePr>
+                    <a:graphicFrameLocks xmlns:a="http://schemas.openxmlformats.org/drawingml/2006/main" noChangeAspect="1"/>
+                  </wp:cNvGraphicFramePr>
+                  <a:graphic xmlns:a="http://schemas.openxmlformats.org/drawingml/2006/main">
+                    <a:graphicData uri="http://schemas.openxmlformats.org/drawingml/2006/picture">
+                      <pic:pic xmlns:pic="http://schemas.openxmlformats.org/drawingml/2006/picture">
+                        <pic:nvPicPr>
+                          <pic:cNvPr id="1" name=""/>
+                          <pic:cNvPicPr/>
+                        </pic:nvPicPr>
+                        <pic:blipFill>
+                          <a:blip r:embed="rId14"/>
+                          <a:stretch>
+                            <a:fillRect/>
+                          </a:stretch>
+                        </pic:blipFill>
+                        <pic:spPr>
+                          <a:xfrm>
+                            <a:off x="0" y="0"/>
+                            <a:ext cx="1810699" cy="2518265"/>
+                          </a:xfrm>
+                          <a:prstGeom prst="rect">
+                            <a:avLst/>
+                          </a:prstGeom>
+                        </pic:spPr>
+                      </pic:pic>
+                    </a:graphicData>
+                  </a:graphic>
+                </wp:inline>
+              </w:drawing>
+            </w:r>
+          </w:p>
+        </w:tc>
+      </w:tr>
+      <w:tr>
+        <w:tc>
+          <w:tcPr>
+            <w:tcW w:w="4508" w:type="dxa"/>
+            <w:vAlign w:val="center"/>
+          </w:tcPr>
+          <w:p>
+            <w:pPr>
+              <w:jc w:val="center"/>
+            </w:pPr>
+            <w:r>
+              <w:t>With all categories placed correctly in the</w:t>
+            </w:r>
+            <w:r>
+              <w:t xml:space="preserve"> sprites folder within the</w:t>
+            </w:r>
+            <w:r>
+              <w:t xml:space="preserve"> resources, the </w:t>
+            </w:r>
+            <w:r>
+              <w:t>tank builder</w:t>
+            </w:r>
+            <w:r>
+              <w:t xml:space="preserve"> will</w:t>
+            </w:r>
+            <w:r>
+              <w:t xml:space="preserve"> automatically detect these and add them as assignable categories. Click the “Add Category” button and category can be chosen as seen in the image on the right.</w:t>
+            </w:r>
+          </w:p>
+          <w:p>
+            <w:pPr>
+              <w:jc w:val="center"/>
+            </w:pPr>
+          </w:p>
+          <w:p>
+            <w:pPr>
+              <w:jc w:val="center"/>
+            </w:pPr>
+            <w:r>
+              <w:t>If you do not wish to add a custom name to the category, the original folder name will be added instead.</w:t>
+            </w:r>
+          </w:p>
+        </w:tc>
+        <w:tc>
+          <w:tcPr>
+            <w:tcW w:w="4508" w:type="dxa"/>
+            <w:vAlign w:val="center"/>
+          </w:tcPr>
+          <w:p>
+            <w:pPr>
+              <w:jc w:val="center"/>
+              <w:rPr>
+                <w:noProof/>
+              </w:rPr>
+            </w:pPr>
+          </w:p>
+          <w:p>
+            <w:pPr>
+              <w:jc w:val="center"/>
+              <w:rPr>
+                <w:noProof/>
+              </w:rPr>
+            </w:pPr>
+          </w:p>
+          <w:p>
+            <w:pPr>
+              <w:jc w:val="center"/>
+              <w:rPr>
+                <w:noProof/>
+              </w:rPr>
+            </w:pPr>
+            <w:r>
+              <w:rPr>
+                <w:noProof/>
+              </w:rPr>
+              <w:drawing>
+                <wp:inline distT="0" distB="0" distL="0" distR="0" wp14:anchorId="27AB4698" wp14:editId="0FE7B59F">
+                  <wp:extent cx="2322000" cy="1846075"/>
+                  <wp:effectExtent l="0" t="0" r="2540" b="1905"/>
+                  <wp:docPr id="6" name="Picture 6"/>
+                  <wp:cNvGraphicFramePr>
+                    <a:graphicFrameLocks xmlns:a="http://schemas.openxmlformats.org/drawingml/2006/main" noChangeAspect="1"/>
+                  </wp:cNvGraphicFramePr>
+                  <a:graphic xmlns:a="http://schemas.openxmlformats.org/drawingml/2006/main">
+                    <a:graphicData uri="http://schemas.openxmlformats.org/drawingml/2006/picture">
+                      <pic:pic xmlns:pic="http://schemas.openxmlformats.org/drawingml/2006/picture">
+                        <pic:nvPicPr>
+                          <pic:cNvPr id="1" name=""/>
+                          <pic:cNvPicPr/>
+                        </pic:nvPicPr>
+                        <pic:blipFill>
+                          <a:blip r:embed="rId15"/>
+                          <a:stretch>
+                            <a:fillRect/>
+                          </a:stretch>
+                        </pic:blipFill>
+                        <pic:spPr>
+                          <a:xfrm>
+                            <a:off x="0" y="0"/>
+                            <a:ext cx="2322000" cy="1846075"/>
+                          </a:xfrm>
+                          <a:prstGeom prst="rect">
+                            <a:avLst/>
+                          </a:prstGeom>
+                        </pic:spPr>
+                      </pic:pic>
+                    </a:graphicData>
+                  </a:graphic>
+                </wp:inline>
+              </w:drawing>
+            </w:r>
+          </w:p>
+          <w:p>
+            <w:pPr>
+              <w:jc w:val="center"/>
+              <w:rPr>
+                <w:noProof/>
+              </w:rPr>
+            </w:pPr>
+          </w:p>
+          <w:p>
+            <w:pPr>
+              <w:jc w:val="center"/>
+              <w:rPr>
+                <w:noProof/>
+              </w:rPr>
+            </w:pPr>
+            <w:r>
+              <w:rPr>
+                <w:noProof/>
+              </w:rPr>
+              <w:drawing>
+                <wp:inline distT="0" distB="0" distL="0" distR="0" wp14:anchorId="0315D1A0" wp14:editId="533D5F7B">
+                  <wp:extent cx="2323925" cy="2258786"/>
+                  <wp:effectExtent l="0" t="0" r="635" b="8255"/>
+                  <wp:docPr id="11" name="Picture 11"/>
+                  <wp:cNvGraphicFramePr>
+                    <a:graphicFrameLocks xmlns:a="http://schemas.openxmlformats.org/drawingml/2006/main" noChangeAspect="1"/>
+                  </wp:cNvGraphicFramePr>
+                  <a:graphic xmlns:a="http://schemas.openxmlformats.org/drawingml/2006/main">
+                    <a:graphicData uri="http://schemas.openxmlformats.org/drawingml/2006/picture">
+                      <pic:pic xmlns:pic="http://schemas.openxmlformats.org/drawingml/2006/picture">
+                        <pic:nvPicPr>
+                          <pic:cNvPr id="1" name=""/>
+                          <pic:cNvPicPr/>
+                        </pic:nvPicPr>
+                        <pic:blipFill>
+                          <a:blip r:embed="rId16"/>
+                          <a:stretch>
+                            <a:fillRect/>
+                          </a:stretch>
+                        </pic:blipFill>
+                        <pic:spPr>
+                          <a:xfrm>
+                            <a:off x="0" y="0"/>
+                            <a:ext cx="2498628" cy="2428592"/>
+                          </a:xfrm>
+                          <a:prstGeom prst="rect">
+                            <a:avLst/>
+                          </a:prstGeom>
+                        </pic:spPr>
+                      </pic:pic>
+                    </a:graphicData>
+                  </a:graphic>
+                </wp:inline>
+              </w:drawing>
+            </w:r>
+          </w:p>
+          <w:p>
+            <w:pPr>
+              <w:jc w:val="center"/>
+              <w:rPr>
+                <w:noProof/>
+              </w:rPr>
+            </w:pPr>
+          </w:p>
+        </w:tc>
+      </w:tr>
+      <w:tr>
+        <w:tc>
+          <w:tcPr>
+            <w:tcW w:w="4508" w:type="dxa"/>
+            <w:vAlign w:val="center"/>
+          </w:tcPr>
+          <w:p>
+            <w:pPr>
+              <w:jc w:val="center"/>
+            </w:pPr>
+            <w:r>
+              <w:t xml:space="preserve">Once a category has been added, accessories can be placed </w:t>
+            </w:r>
+            <w:r>
+              <w:t xml:space="preserve">on the tank </w:t>
+            </w:r>
+            <w:r>
+              <w:t xml:space="preserve">by clicking the plus button. Alternatively, </w:t>
+            </w:r>
+            <w:r>
+              <w:t xml:space="preserve">a </w:t>
+            </w:r>
+            <w:r>
+              <w:t>cop</w:t>
+            </w:r>
+            <w:r>
+              <w:t xml:space="preserve">y </w:t>
+            </w:r>
+            <w:r>
+              <w:t>of</w:t>
+            </w:r>
+            <w:r>
+              <w:t xml:space="preserve"> an</w:t>
+            </w:r>
+            <w:r>
+              <w:t xml:space="preserve"> existing accessor</w:t>
+            </w:r>
+            <w:r>
+              <w:t>y</w:t>
+            </w:r>
+            <w:r>
+              <w:t xml:space="preserve"> can be made through clicking </w:t>
+            </w:r>
+            <w:r>
+              <w:t>the plus button located beside the accessories name</w:t>
+            </w:r>
+            <w:r>
+              <w:t>.</w:t>
+            </w:r>
+          </w:p>
+        </w:tc>
+        <w:tc>
+          <w:tcPr>
+            <w:tcW w:w="4508" w:type="dxa"/>
+            <w:vAlign w:val="center"/>
+          </w:tcPr>
+          <w:p>
+            <w:pPr>
+              <w:jc w:val="center"/>
+              <w:rPr>
+                <w:noProof/>
+              </w:rPr>
+            </w:pPr>
+          </w:p>
+          <w:p>
+            <w:pPr>
+              <w:jc w:val="center"/>
+              <w:rPr>
+                <w:noProof/>
+              </w:rPr>
+            </w:pPr>
+            <w:r>
+              <w:rPr>
+                <w:noProof/>
+              </w:rPr>
+              <w:drawing>
+                <wp:inline distT="0" distB="0" distL="0" distR="0" wp14:anchorId="0C690DE0" wp14:editId="25D67020">
+                  <wp:extent cx="2322000" cy="712601"/>
+                  <wp:effectExtent l="0" t="0" r="2540" b="0"/>
+                  <wp:docPr id="12" name="Picture 12"/>
+                  <wp:cNvGraphicFramePr>
+                    <a:graphicFrameLocks xmlns:a="http://schemas.openxmlformats.org/drawingml/2006/main" noChangeAspect="1"/>
+                  </wp:cNvGraphicFramePr>
+                  <a:graphic xmlns:a="http://schemas.openxmlformats.org/drawingml/2006/main">
+                    <a:graphicData uri="http://schemas.openxmlformats.org/drawingml/2006/picture">
+                      <pic:pic xmlns:pic="http://schemas.openxmlformats.org/drawingml/2006/picture">
+                        <pic:nvPicPr>
+                          <pic:cNvPr id="1" name=""/>
+                          <pic:cNvPicPr/>
+                        </pic:nvPicPr>
+                        <pic:blipFill>
+                          <a:blip r:embed="rId17"/>
+                          <a:stretch>
+                            <a:fillRect/>
+                          </a:stretch>
+                        </pic:blipFill>
+                        <pic:spPr>
+                          <a:xfrm>
+                            <a:off x="0" y="0"/>
+                            <a:ext cx="2322000" cy="712601"/>
+                          </a:xfrm>
+                          <a:prstGeom prst="rect">
+                            <a:avLst/>
+                          </a:prstGeom>
+                        </pic:spPr>
+                      </pic:pic>
+                    </a:graphicData>
+                  </a:graphic>
+                </wp:inline>
+              </w:drawing>
+            </w:r>
+          </w:p>
+          <w:p>
+            <w:pPr>
+              <w:jc w:val="center"/>
+              <w:rPr>
+                <w:noProof/>
+              </w:rPr>
+            </w:pPr>
+          </w:p>
+        </w:tc>
+      </w:tr>
+    </w:tbl>
+    <w:p>
+      <w:pPr>
+        <w:pStyle w:val="Heading2"/>
+      </w:pPr>
+      <w:bookmarkStart w:id="6" w:name="_Toc50741319"/>
+      <w:r>
+        <w:lastRenderedPageBreak/>
+        <w:t>Step 5</w:t>
+      </w:r>
+      <w:r>
+        <w:t xml:space="preserve"> -</w:t>
+      </w:r>
+      <w:r>
+        <w:t xml:space="preserve"> </w:t>
+      </w:r>
+      <w:bookmarkEnd w:id="6"/>
+      <w:r>
+        <w:t>Tank Controller</w:t>
+      </w:r>
+    </w:p>
+    <w:tbl>
+      <w:tblPr>
+        <w:tblStyle w:val="TableGrid"/>
+        <w:tblW w:w="0" w:type="auto"/>
+        <w:tblBorders>
+          <w:top w:val="none" w:sz="0" w:space="0" w:color="auto"/>
+          <w:left w:val="none" w:sz="0" w:space="0" w:color="auto"/>
+          <w:bottom w:val="none" w:sz="0" w:space="0" w:color="auto"/>
+          <w:right w:val="none" w:sz="0" w:space="0" w:color="auto"/>
+          <w:insideH w:val="none" w:sz="0" w:space="0" w:color="auto"/>
+          <w:insideV w:val="none" w:sz="0" w:space="0" w:color="auto"/>
+        </w:tblBorders>
+        <w:tblLook w:val="04A0" w:firstRow="1" w:lastRow="0" w:firstColumn="1" w:lastColumn="0" w:noHBand="0" w:noVBand="1"/>
+      </w:tblPr>
+      <w:tblGrid>
+        <w:gridCol w:w="4508"/>
+        <w:gridCol w:w="4508"/>
+      </w:tblGrid>
+      <w:tr>
+        <w:tc>
+          <w:tcPr>
+            <w:tcW w:w="4508" w:type="dxa"/>
+            <w:vAlign w:val="center"/>
+          </w:tcPr>
+          <w:p>
+            <w:pPr>
+              <w:jc w:val="center"/>
+            </w:pPr>
+            <w:r>
+              <w:t xml:space="preserve">Once all the desired accessories have been added to your tank, a movement system can be added at the click of a button. Click the “Add Movement System” and two new components will immediately be added to your tanks game object as seen in the image to the right. </w:t>
+            </w:r>
+          </w:p>
+          <w:p>
+            <w:pPr>
+              <w:jc w:val="center"/>
+            </w:pPr>
+          </w:p>
+          <w:p>
+            <w:pPr>
+              <w:jc w:val="center"/>
+            </w:pPr>
+            <w:r>
+              <w:t xml:space="preserve">The Tank Controller component cannot work without </w:t>
+            </w:r>
+            <w:r>
+              <w:t>a</w:t>
+            </w:r>
+            <w:r>
+              <w:t xml:space="preserve"> Rigidbody 2D component and thus it cannot be removed without first removing the </w:t>
+            </w:r>
+            <w:r>
+              <w:t>T</w:t>
+            </w:r>
+            <w:r>
+              <w:t xml:space="preserve">ank </w:t>
+            </w:r>
+            <w:r>
+              <w:t>C</w:t>
+            </w:r>
+            <w:r>
+              <w:t>ontroller.</w:t>
+            </w:r>
+          </w:p>
+          <w:p>
+            <w:pPr>
+              <w:jc w:val="center"/>
+            </w:pPr>
+          </w:p>
+          <w:p>
+            <w:pPr>
+              <w:jc w:val="center"/>
+            </w:pPr>
+          </w:p>
+          <w:p>
+            <w:pPr>
+              <w:jc w:val="center"/>
+            </w:pPr>
+          </w:p>
+          <w:p>
+            <w:pPr>
+              <w:jc w:val="center"/>
+            </w:pPr>
+          </w:p>
+          <w:p/>
+          <w:p>
+            <w:pPr>
+              <w:jc w:val="center"/>
+            </w:pPr>
+          </w:p>
+          <w:p>
+            <w:pPr>
+              <w:jc w:val="center"/>
+            </w:pPr>
+            <w:r>
+              <w:t xml:space="preserve">Once the Tank Controller </w:t>
+            </w:r>
+            <w:r>
+              <w:t xml:space="preserve">component </w:t>
+            </w:r>
+            <w:r>
+              <w:t xml:space="preserve">has been added, you may feel that the inspector tab is becoming quite cluttered. The eye buttons at the top-right corner of each section can be clicked to hide </w:t>
+            </w:r>
+            <w:r>
+              <w:t>all</w:t>
+            </w:r>
+            <w:r>
+              <w:t xml:space="preserve"> its content.</w:t>
+            </w:r>
+          </w:p>
+        </w:tc>
+        <w:tc>
+          <w:tcPr>
+            <w:tcW w:w="4508" w:type="dxa"/>
+            <w:vAlign w:val="center"/>
+          </w:tcPr>
+          <w:p>
+            <w:pPr>
+              <w:jc w:val="center"/>
+            </w:pPr>
+            <w:r>
+              <w:rPr>
+                <w:noProof/>
+              </w:rPr>
+              <w:drawing>
+                <wp:inline distT="0" distB="0" distL="0" distR="0" wp14:anchorId="60CFCB0C" wp14:editId="2EBC7EDA">
+                  <wp:extent cx="2322000" cy="1877278"/>
+                  <wp:effectExtent l="0" t="0" r="2540" b="8890"/>
+                  <wp:docPr id="14" name="Picture 14"/>
+                  <wp:cNvGraphicFramePr>
+                    <a:graphicFrameLocks xmlns:a="http://schemas.openxmlformats.org/drawingml/2006/main" noChangeAspect="1"/>
+                  </wp:cNvGraphicFramePr>
+                  <a:graphic xmlns:a="http://schemas.openxmlformats.org/drawingml/2006/main">
+                    <a:graphicData uri="http://schemas.openxmlformats.org/drawingml/2006/picture">
+                      <pic:pic xmlns:pic="http://schemas.openxmlformats.org/drawingml/2006/picture">
+                        <pic:nvPicPr>
+                          <pic:cNvPr id="1" name=""/>
+                          <pic:cNvPicPr/>
+                        </pic:nvPicPr>
+                        <pic:blipFill>
+                          <a:blip r:embed="rId18"/>
+                          <a:stretch>
+                            <a:fillRect/>
+                          </a:stretch>
+                        </pic:blipFill>
+                        <pic:spPr>
+                          <a:xfrm>
+                            <a:off x="0" y="0"/>
+                            <a:ext cx="2322000" cy="1877278"/>
+                          </a:xfrm>
+                          <a:prstGeom prst="rect">
+                            <a:avLst/>
+                          </a:prstGeom>
+                        </pic:spPr>
+                      </pic:pic>
+                    </a:graphicData>
+                  </a:graphic>
+                </wp:inline>
+              </w:drawing>
+            </w:r>
+          </w:p>
+          <w:p>
+            <w:pPr>
+              <w:jc w:val="center"/>
+            </w:pPr>
+          </w:p>
+          <w:p>
+            <w:pPr>
+              <w:jc w:val="center"/>
+            </w:pPr>
+            <w:r>
+              <w:rPr>
+                <w:noProof/>
+              </w:rPr>
+              <w:drawing>
+                <wp:inline distT="0" distB="0" distL="0" distR="0" wp14:anchorId="623DE09E" wp14:editId="3C64F88F">
+                  <wp:extent cx="2322000" cy="3893150"/>
+                  <wp:effectExtent l="0" t="0" r="2540" b="0"/>
+                  <wp:docPr id="15" name="Picture 15"/>
+                  <wp:cNvGraphicFramePr>
+                    <a:graphicFrameLocks xmlns:a="http://schemas.openxmlformats.org/drawingml/2006/main" noChangeAspect="1"/>
+                  </wp:cNvGraphicFramePr>
+                  <a:graphic xmlns:a="http://schemas.openxmlformats.org/drawingml/2006/main">
+                    <a:graphicData uri="http://schemas.openxmlformats.org/drawingml/2006/picture">
+                      <pic:pic xmlns:pic="http://schemas.openxmlformats.org/drawingml/2006/picture">
+                        <pic:nvPicPr>
+                          <pic:cNvPr id="1" name=""/>
+                          <pic:cNvPicPr/>
+                        </pic:nvPicPr>
+                        <pic:blipFill>
+                          <a:blip r:embed="rId19"/>
+                          <a:stretch>
+                            <a:fillRect/>
+                          </a:stretch>
+                        </pic:blipFill>
+                        <pic:spPr>
+                          <a:xfrm>
+                            <a:off x="0" y="0"/>
+                            <a:ext cx="2322000" cy="3893150"/>
+                          </a:xfrm>
+                          <a:prstGeom prst="rect">
+                            <a:avLst/>
+                          </a:prstGeom>
+                        </pic:spPr>
+                      </pic:pic>
+                    </a:graphicData>
+                  </a:graphic>
+                </wp:inline>
+              </w:drawing>
+            </w:r>
+          </w:p>
+        </w:tc>
+      </w:tr>
+    </w:tbl>
     <w:p/>
     <w:p/>
     <w:p/>
@@ -1115,11 +2610,127 @@
       <w:pPr>
         <w:pStyle w:val="Heading1"/>
       </w:pPr>
+      <w:bookmarkStart w:id="7" w:name="_Toc50741320"/>
       <w:r>
         <w:lastRenderedPageBreak/>
         <w:t>Tank Builder Component</w:t>
       </w:r>
+      <w:bookmarkEnd w:id="7"/>
     </w:p>
+    <w:p/>
+    <w:p/>
+    <w:p>
+      <w:r>
+        <w:br w:type="page"/>
+      </w:r>
+    </w:p>
+    <w:p>
+      <w:pPr>
+        <w:pStyle w:val="Heading1"/>
+      </w:pPr>
+      <w:r>
+        <w:lastRenderedPageBreak/>
+        <w:t>Input Manager (old)</w:t>
+      </w:r>
+    </w:p>
+    <w:p>
+      <w:r>
+        <w:t>Below is all the default setting for the old input manager found in the project settings:</w:t>
+      </w:r>
+    </w:p>
+    <w:p>
+      <w:pPr>
+        <w:rPr>
+          <w:u w:val="single"/>
+        </w:rPr>
+      </w:pPr>
+      <w:r>
+        <w:rPr>
+          <w:u w:val="single"/>
+        </w:rPr>
+        <w:t>Overview:</w:t>
+      </w:r>
+    </w:p>
+    <w:p>
+      <w:pPr>
+        <w:jc w:val="center"/>
+      </w:pPr>
+      <w:r>
+        <w:rPr>
+          <w:noProof/>
+        </w:rPr>
+        <w:drawing>
+          <wp:inline distT="0" distB="0" distL="0" distR="0" wp14:anchorId="5F13BD02" wp14:editId="701DF86B">
+            <wp:extent cx="3145790" cy="2139315"/>
+            <wp:effectExtent l="0" t="0" r="0" b="0"/>
+            <wp:docPr id="16" name="Picture 16"/>
+            <wp:cNvGraphicFramePr>
+              <a:graphicFrameLocks xmlns:a="http://schemas.openxmlformats.org/drawingml/2006/main" noChangeAspect="1"/>
+            </wp:cNvGraphicFramePr>
+            <a:graphic xmlns:a="http://schemas.openxmlformats.org/drawingml/2006/main">
+              <a:graphicData uri="http://schemas.openxmlformats.org/drawingml/2006/picture">
+                <pic:pic xmlns:pic="http://schemas.openxmlformats.org/drawingml/2006/picture">
+                  <pic:nvPicPr>
+                    <pic:cNvPr id="0" name="Picture 1"/>
+                    <pic:cNvPicPr>
+                      <a:picLocks noChangeAspect="1" noChangeArrowheads="1"/>
+                    </pic:cNvPicPr>
+                  </pic:nvPicPr>
+                  <pic:blipFill>
+                    <a:blip r:embed="rId20" cstate="print">
+                      <a:extLst>
+                        <a:ext uri="{28A0092B-C50C-407E-A947-70E740481C1C}">
+                          <a14:useLocalDpi xmlns:a14="http://schemas.microsoft.com/office/drawing/2010/main" val="0"/>
+                        </a:ext>
+                      </a:extLst>
+                    </a:blip>
+                    <a:srcRect/>
+                    <a:stretch>
+                      <a:fillRect/>
+                    </a:stretch>
+                  </pic:blipFill>
+                  <pic:spPr bwMode="auto">
+                    <a:xfrm>
+                      <a:off x="0" y="0"/>
+                      <a:ext cx="3145790" cy="2139315"/>
+                    </a:xfrm>
+                    <a:prstGeom prst="rect">
+                      <a:avLst/>
+                    </a:prstGeom>
+                    <a:noFill/>
+                    <a:ln>
+                      <a:noFill/>
+                    </a:ln>
+                  </pic:spPr>
+                </pic:pic>
+              </a:graphicData>
+            </a:graphic>
+          </wp:inline>
+        </w:drawing>
+      </w:r>
+    </w:p>
+    <w:p>
+      <w:pPr>
+        <w:rPr>
+          <w:u w:val="single"/>
+        </w:rPr>
+      </w:pPr>
+      <w:r>
+        <w:rPr>
+          <w:u w:val="single"/>
+        </w:rPr>
+        <w:t>Individually:</w:t>
+      </w:r>
+      <w:bookmarkStart w:id="8" w:name="_GoBack"/>
+      <w:bookmarkEnd w:id="8"/>
+    </w:p>
+    <w:p/>
+    <w:p/>
+    <w:p/>
+    <w:p/>
+    <w:p/>
+    <w:p/>
+    <w:p/>
     <w:p/>
     <w:p/>
     <w:p/>
@@ -1133,34 +2744,24 @@
         <w:pStyle w:val="Heading1"/>
         <w:jc w:val="center"/>
       </w:pPr>
+      <w:bookmarkStart w:id="9" w:name="_Toc50741321"/>
       <w:r>
         <w:lastRenderedPageBreak/>
         <w:t>Demo</w:t>
       </w:r>
+      <w:bookmarkEnd w:id="9"/>
     </w:p>
     <w:p/>
     <w:p>
       <w:pPr>
         <w:jc w:val="center"/>
       </w:pPr>
-      <w:hyperlink r:id="rId14" w:history="1">
+      <w:hyperlink r:id="rId21" w:history="1">
         <w:r>
           <w:rPr>
             <w:rStyle w:val="Hyperlink"/>
           </w:rPr>
-          <w:t>De</w:t>
-        </w:r>
-        <w:r>
-          <w:rPr>
-            <w:rStyle w:val="Hyperlink"/>
-          </w:rPr>
-          <w:t>m</w:t>
-        </w:r>
-        <w:r>
-          <w:rPr>
-            <w:rStyle w:val="Hyperlink"/>
-          </w:rPr>
-          <w:t>o</w:t>
+          <w:t>Demo</w:t>
         </w:r>
       </w:hyperlink>
     </w:p>
@@ -1174,16 +2775,18 @@
         <w:pStyle w:val="Heading1"/>
         <w:jc w:val="center"/>
       </w:pPr>
+      <w:bookmarkStart w:id="10" w:name="_Toc50741322"/>
       <w:r>
         <w:t>Video Tutorials</w:t>
       </w:r>
+      <w:bookmarkEnd w:id="10"/>
     </w:p>
     <w:p/>
     <w:p>
       <w:pPr>
         <w:jc w:val="center"/>
       </w:pPr>
-      <w:hyperlink r:id="rId15" w:history="1">
+      <w:hyperlink r:id="rId22" w:history="1">
         <w:r>
           <w:rPr>
             <w:rStyle w:val="Hyperlink"/>
@@ -1202,9 +2805,11 @@
         <w:pStyle w:val="Heading1"/>
         <w:jc w:val="center"/>
       </w:pPr>
+      <w:bookmarkStart w:id="11" w:name="_Toc50741323"/>
       <w:r>
         <w:t>Contact</w:t>
       </w:r>
+      <w:bookmarkEnd w:id="11"/>
     </w:p>
     <w:p>
       <w:pPr>
@@ -1224,7 +2829,7 @@
       <w:pPr>
         <w:jc w:val="center"/>
       </w:pPr>
-      <w:hyperlink r:id="rId16" w:history="1">
+      <w:hyperlink r:id="rId23" w:history="1">
         <w:r>
           <w:rPr>
             <w:rStyle w:val="Hyperlink"/>
@@ -2547,6 +4152,19 @@
       <w:contextualSpacing/>
     </w:pPr>
   </w:style>
+  <w:style w:type="paragraph" w:styleId="TOC2">
+    <w:name w:val="toc 2"/>
+    <w:basedOn w:val="Normal"/>
+    <w:next w:val="Normal"/>
+    <w:autoRedefine/>
+    <w:uiPriority w:val="39"/>
+    <w:unhideWhenUsed/>
+    <w:rsid w:val="00935AF0"/>
+    <w:pPr>
+      <w:spacing w:after="100"/>
+      <w:ind w:left="200"/>
+    </w:pPr>
+  </w:style>
 </w:styles>
 </file>
 
@@ -2756,7 +4374,7 @@
 </file>
 
 <file path=customXml/itemProps1.xml><?xml version="1.0" encoding="utf-8"?>
-<ds:datastoreItem xmlns:ds="http://schemas.openxmlformats.org/officeDocument/2006/customXml" ds:itemID="{2C4BCC77-00FA-408D-A346-76DE6596F464}">
+<ds:datastoreItem xmlns:ds="http://schemas.openxmlformats.org/officeDocument/2006/customXml" ds:itemID="{F2DA1E80-C13A-4B70-AAA9-9B848286C9C7}">
   <ds:schemaRefs>
     <ds:schemaRef ds:uri="http://schemas.openxmlformats.org/officeDocument/2006/bibliography"/>
   </ds:schemaRefs>

</xml_diff>